<commit_message>
adding neo4j to project w/ custom typings
</commit_message>
<xml_diff>
--- a/MMT_Assignment_Landmarks.docx
+++ b/MMT_Assignment_Landmarks.docx
@@ -1,6 +1,6 @@
 
 <file path=word/document.xml><?xml version="1.0" encoding="utf-8"?>
-<w:document xmlns:wpc="http://schemas.microsoft.com/office/word/2010/wordprocessingCanvas" xmlns:cx="http://schemas.microsoft.com/office/drawing/2014/chartex" xmlns:cx1="http://schemas.microsoft.com/office/drawing/2015/9/8/chartex" xmlns:cx2="http://schemas.microsoft.com/office/drawing/2015/10/21/chartex" xmlns:cx3="http://schemas.microsoft.com/office/drawing/2016/5/9/chartex" xmlns:cx4="http://schemas.microsoft.com/office/drawing/2016/5/10/chartex" xmlns:cx5="http://schemas.microsoft.com/office/drawing/2016/5/11/chartex" xmlns:mc="http://schemas.openxmlformats.org/markup-compatibility/2006" xmlns:o="urn:schemas-microsoft-com:office:office" xmlns:r="http://schemas.openxmlformats.org/officeDocument/2006/relationships" xmlns:m="http://schemas.openxmlformats.org/officeDocument/2006/math" xmlns:v="urn:schemas-microsoft-com:vml" xmlns:wp14="http://schemas.microsoft.com/office/word/2010/wordprocessingDrawing" xmlns:wp="http://schemas.openxmlformats.org/drawingml/2006/wordprocessingDrawing" xmlns:w10="urn:schemas-microsoft-com:office:word" xmlns:w="http://schemas.openxmlformats.org/wordprocessingml/2006/main" xmlns:w14="http://schemas.microsoft.com/office/word/2010/wordml" xmlns:w15="http://schemas.microsoft.com/office/word/2012/wordml" xmlns:w16se="http://schemas.microsoft.com/office/word/2015/wordml/symex" xmlns:wpg="http://schemas.microsoft.com/office/word/2010/wordprocessingGroup" xmlns:wpi="http://schemas.microsoft.com/office/word/2010/wordprocessingInk" xmlns:wne="http://schemas.microsoft.com/office/word/2006/wordml" xmlns:wps="http://schemas.microsoft.com/office/word/2010/wordprocessingShape" mc:Ignorable="w14 w15 w16se wp14">
+<w:document xmlns:wpc="http://schemas.microsoft.com/office/word/2010/wordprocessingCanvas" xmlns:cx="http://schemas.microsoft.com/office/drawing/2014/chartex" xmlns:cx1="http://schemas.microsoft.com/office/drawing/2015/9/8/chartex" xmlns:cx2="http://schemas.microsoft.com/office/drawing/2015/10/21/chartex" xmlns:cx3="http://schemas.microsoft.com/office/drawing/2016/5/9/chartex" xmlns:cx4="http://schemas.microsoft.com/office/drawing/2016/5/10/chartex" xmlns:cx5="http://schemas.microsoft.com/office/drawing/2016/5/11/chartex" xmlns:cx6="http://schemas.microsoft.com/office/drawing/2016/5/12/chartex" xmlns:cx7="http://schemas.microsoft.com/office/drawing/2016/5/13/chartex" xmlns:cx8="http://schemas.microsoft.com/office/drawing/2016/5/14/chartex" xmlns:mc="http://schemas.openxmlformats.org/markup-compatibility/2006" xmlns:aink="http://schemas.microsoft.com/office/drawing/2016/ink" xmlns:am3d="http://schemas.microsoft.com/office/drawing/2017/model3d" xmlns:o="urn:schemas-microsoft-com:office:office" xmlns:r="http://schemas.openxmlformats.org/officeDocument/2006/relationships" xmlns:m="http://schemas.openxmlformats.org/officeDocument/2006/math" xmlns:v="urn:schemas-microsoft-com:vml" xmlns:wp14="http://schemas.microsoft.com/office/word/2010/wordprocessingDrawing" xmlns:wp="http://schemas.openxmlformats.org/drawingml/2006/wordprocessingDrawing" xmlns:w10="urn:schemas-microsoft-com:office:word" xmlns:w="http://schemas.openxmlformats.org/wordprocessingml/2006/main" xmlns:w14="http://schemas.microsoft.com/office/word/2010/wordml" xmlns:w15="http://schemas.microsoft.com/office/word/2012/wordml" xmlns:w16cid="http://schemas.microsoft.com/office/word/2016/wordml/cid" xmlns:w16se="http://schemas.microsoft.com/office/word/2015/wordml/symex" xmlns:wpg="http://schemas.microsoft.com/office/word/2010/wordprocessingGroup" xmlns:wpi="http://schemas.microsoft.com/office/word/2010/wordprocessingInk" xmlns:wne="http://schemas.microsoft.com/office/word/2006/wordml" xmlns:wps="http://schemas.microsoft.com/office/word/2010/wordprocessingShape" mc:Ignorable="w14 w15 w16se w16cid wp14">
   <w:background w:color="FFFFFF"/>
   <w:body>
     <w:p>
@@ -1157,14 +1157,18 @@
           <w:szCs w:val="24"/>
         </w:rPr>
         <w:sectPr>
+          <w:headerReference w:type="even" r:id="rId7"/>
+          <w:headerReference w:type="default" r:id="rId8"/>
+          <w:footerReference w:type="even" r:id="rId9"/>
+          <w:footerReference w:type="default" r:id="rId10"/>
+          <w:headerReference w:type="first" r:id="rId11"/>
+          <w:footerReference w:type="first" r:id="rId12"/>
           <w:pgSz w:w="15840" w:h="12240"/>
           <w:pgMar w:top="1440" w:right="1440" w:bottom="1440" w:left="1440" w:header="0" w:footer="708" w:gutter="0"/>
           <w:pgNumType w:start="1"/>
           <w:cols w:space="708"/>
         </w:sectPr>
       </w:pPr>
-      <w:bookmarkStart w:id="0" w:name="_GoBack"/>
-      <w:bookmarkEnd w:id="0"/>
     </w:p>
     <w:p>
       <w:pPr>
@@ -1904,6 +1908,13 @@
       </w:tr>
     </w:tbl>
     <w:p/>
+    <w:p/>
+    <w:p/>
+    <w:p/>
+    <w:p>
+      <w:bookmarkStart w:id="0" w:name="_GoBack"/>
+      <w:bookmarkEnd w:id="0"/>
+    </w:p>
     <w:tbl>
       <w:tblPr>
         <w:tblStyle w:val="a3"/>
@@ -1947,6 +1958,7 @@
                 <w:sz w:val="24"/>
                 <w:szCs w:val="24"/>
               </w:rPr>
+              <w:lastRenderedPageBreak/>
               <w:t>Структура на проекта с използвани мултимедийни материали и интерактивна хипермедия</w:t>
             </w:r>
           </w:p>
@@ -2014,7 +2026,6 @@
                 <w:sz w:val="24"/>
                 <w:szCs w:val="24"/>
               </w:rPr>
-              <w:lastRenderedPageBreak/>
               <w:t>Ако потребителя е влязъл в систем</w:t>
             </w:r>
             <w:r>
@@ -2317,8 +2328,118 @@
 </w:document>
 </file>
 
+<file path=word/endnotes.xml><?xml version="1.0" encoding="utf-8"?>
+<w:endnotes xmlns:wpc="http://schemas.microsoft.com/office/word/2010/wordprocessingCanvas" xmlns:cx="http://schemas.microsoft.com/office/drawing/2014/chartex" xmlns:cx1="http://schemas.microsoft.com/office/drawing/2015/9/8/chartex" xmlns:cx2="http://schemas.microsoft.com/office/drawing/2015/10/21/chartex" xmlns:cx3="http://schemas.microsoft.com/office/drawing/2016/5/9/chartex" xmlns:cx4="http://schemas.microsoft.com/office/drawing/2016/5/10/chartex" xmlns:cx5="http://schemas.microsoft.com/office/drawing/2016/5/11/chartex" xmlns:cx6="http://schemas.microsoft.com/office/drawing/2016/5/12/chartex" xmlns:cx7="http://schemas.microsoft.com/office/drawing/2016/5/13/chartex" xmlns:cx8="http://schemas.microsoft.com/office/drawing/2016/5/14/chartex" xmlns:mc="http://schemas.openxmlformats.org/markup-compatibility/2006" xmlns:aink="http://schemas.microsoft.com/office/drawing/2016/ink" xmlns:am3d="http://schemas.microsoft.com/office/drawing/2017/model3d" xmlns:o="urn:schemas-microsoft-com:office:office" xmlns:r="http://schemas.openxmlformats.org/officeDocument/2006/relationships" xmlns:m="http://schemas.openxmlformats.org/officeDocument/2006/math" xmlns:v="urn:schemas-microsoft-com:vml" xmlns:wp14="http://schemas.microsoft.com/office/word/2010/wordprocessingDrawing" xmlns:wp="http://schemas.openxmlformats.org/drawingml/2006/wordprocessingDrawing" xmlns:w10="urn:schemas-microsoft-com:office:word" xmlns:w="http://schemas.openxmlformats.org/wordprocessingml/2006/main" xmlns:w14="http://schemas.microsoft.com/office/word/2010/wordml" xmlns:w15="http://schemas.microsoft.com/office/word/2012/wordml" xmlns:w16cid="http://schemas.microsoft.com/office/word/2016/wordml/cid" xmlns:w16se="http://schemas.microsoft.com/office/word/2015/wordml/symex" xmlns:wpg="http://schemas.microsoft.com/office/word/2010/wordprocessingGroup" xmlns:wpi="http://schemas.microsoft.com/office/word/2010/wordprocessingInk" xmlns:wne="http://schemas.microsoft.com/office/word/2006/wordml" xmlns:wps="http://schemas.microsoft.com/office/word/2010/wordprocessingShape" mc:Ignorable="w14 w15 w16se w16cid wp14">
+  <w:endnote w:type="separator" w:id="-1">
+    <w:p>
+      <w:pPr>
+        <w:spacing w:after="0" w:line="240" w:lineRule="auto"/>
+      </w:pPr>
+      <w:r>
+        <w:separator/>
+      </w:r>
+    </w:p>
+  </w:endnote>
+  <w:endnote w:type="continuationSeparator" w:id="0">
+    <w:p>
+      <w:pPr>
+        <w:spacing w:after="0" w:line="240" w:lineRule="auto"/>
+      </w:pPr>
+      <w:r>
+        <w:continuationSeparator/>
+      </w:r>
+    </w:p>
+  </w:endnote>
+</w:endnotes>
+</file>
+
+<file path=word/footer1.xml><?xml version="1.0" encoding="utf-8"?>
+<w:ftr xmlns:wpc="http://schemas.microsoft.com/office/word/2010/wordprocessingCanvas" xmlns:cx="http://schemas.microsoft.com/office/drawing/2014/chartex" xmlns:cx1="http://schemas.microsoft.com/office/drawing/2015/9/8/chartex" xmlns:cx2="http://schemas.microsoft.com/office/drawing/2015/10/21/chartex" xmlns:cx3="http://schemas.microsoft.com/office/drawing/2016/5/9/chartex" xmlns:cx4="http://schemas.microsoft.com/office/drawing/2016/5/10/chartex" xmlns:cx5="http://schemas.microsoft.com/office/drawing/2016/5/11/chartex" xmlns:cx6="http://schemas.microsoft.com/office/drawing/2016/5/12/chartex" xmlns:cx7="http://schemas.microsoft.com/office/drawing/2016/5/13/chartex" xmlns:cx8="http://schemas.microsoft.com/office/drawing/2016/5/14/chartex" xmlns:mc="http://schemas.openxmlformats.org/markup-compatibility/2006" xmlns:aink="http://schemas.microsoft.com/office/drawing/2016/ink" xmlns:am3d="http://schemas.microsoft.com/office/drawing/2017/model3d" xmlns:o="urn:schemas-microsoft-com:office:office" xmlns:r="http://schemas.openxmlformats.org/officeDocument/2006/relationships" xmlns:m="http://schemas.openxmlformats.org/officeDocument/2006/math" xmlns:v="urn:schemas-microsoft-com:vml" xmlns:wp14="http://schemas.microsoft.com/office/word/2010/wordprocessingDrawing" xmlns:wp="http://schemas.openxmlformats.org/drawingml/2006/wordprocessingDrawing" xmlns:w10="urn:schemas-microsoft-com:office:word" xmlns:w="http://schemas.openxmlformats.org/wordprocessingml/2006/main" xmlns:w14="http://schemas.microsoft.com/office/word/2010/wordml" xmlns:w15="http://schemas.microsoft.com/office/word/2012/wordml" xmlns:w16cid="http://schemas.microsoft.com/office/word/2016/wordml/cid" xmlns:w16se="http://schemas.microsoft.com/office/word/2015/wordml/symex" xmlns:wpg="http://schemas.microsoft.com/office/word/2010/wordprocessingGroup" xmlns:wpi="http://schemas.microsoft.com/office/word/2010/wordprocessingInk" xmlns:wne="http://schemas.microsoft.com/office/word/2006/wordml" xmlns:wps="http://schemas.microsoft.com/office/word/2010/wordprocessingShape" mc:Ignorable="w14 w15 w16se w16cid wp14">
+  <w:p>
+    <w:pPr>
+      <w:pStyle w:val="Footer"/>
+    </w:pPr>
+  </w:p>
+</w:ftr>
+</file>
+
+<file path=word/footer2.xml><?xml version="1.0" encoding="utf-8"?>
+<w:ftr xmlns:wpc="http://schemas.microsoft.com/office/word/2010/wordprocessingCanvas" xmlns:cx="http://schemas.microsoft.com/office/drawing/2014/chartex" xmlns:cx1="http://schemas.microsoft.com/office/drawing/2015/9/8/chartex" xmlns:cx2="http://schemas.microsoft.com/office/drawing/2015/10/21/chartex" xmlns:cx3="http://schemas.microsoft.com/office/drawing/2016/5/9/chartex" xmlns:cx4="http://schemas.microsoft.com/office/drawing/2016/5/10/chartex" xmlns:cx5="http://schemas.microsoft.com/office/drawing/2016/5/11/chartex" xmlns:cx6="http://schemas.microsoft.com/office/drawing/2016/5/12/chartex" xmlns:cx7="http://schemas.microsoft.com/office/drawing/2016/5/13/chartex" xmlns:cx8="http://schemas.microsoft.com/office/drawing/2016/5/14/chartex" xmlns:mc="http://schemas.openxmlformats.org/markup-compatibility/2006" xmlns:aink="http://schemas.microsoft.com/office/drawing/2016/ink" xmlns:am3d="http://schemas.microsoft.com/office/drawing/2017/model3d" xmlns:o="urn:schemas-microsoft-com:office:office" xmlns:r="http://schemas.openxmlformats.org/officeDocument/2006/relationships" xmlns:m="http://schemas.openxmlformats.org/officeDocument/2006/math" xmlns:v="urn:schemas-microsoft-com:vml" xmlns:wp14="http://schemas.microsoft.com/office/word/2010/wordprocessingDrawing" xmlns:wp="http://schemas.openxmlformats.org/drawingml/2006/wordprocessingDrawing" xmlns:w10="urn:schemas-microsoft-com:office:word" xmlns:w="http://schemas.openxmlformats.org/wordprocessingml/2006/main" xmlns:w14="http://schemas.microsoft.com/office/word/2010/wordml" xmlns:w15="http://schemas.microsoft.com/office/word/2012/wordml" xmlns:w16cid="http://schemas.microsoft.com/office/word/2016/wordml/cid" xmlns:w16se="http://schemas.microsoft.com/office/word/2015/wordml/symex" xmlns:wpg="http://schemas.microsoft.com/office/word/2010/wordprocessingGroup" xmlns:wpi="http://schemas.microsoft.com/office/word/2010/wordprocessingInk" xmlns:wne="http://schemas.microsoft.com/office/word/2006/wordml" xmlns:wps="http://schemas.microsoft.com/office/word/2010/wordprocessingShape" mc:Ignorable="w14 w15 w16se w16cid wp14">
+  <w:p>
+    <w:pPr>
+      <w:pStyle w:val="Footer"/>
+    </w:pPr>
+  </w:p>
+</w:ftr>
+</file>
+
+<file path=word/footer3.xml><?xml version="1.0" encoding="utf-8"?>
+<w:ftr xmlns:wpc="http://schemas.microsoft.com/office/word/2010/wordprocessingCanvas" xmlns:cx="http://schemas.microsoft.com/office/drawing/2014/chartex" xmlns:cx1="http://schemas.microsoft.com/office/drawing/2015/9/8/chartex" xmlns:cx2="http://schemas.microsoft.com/office/drawing/2015/10/21/chartex" xmlns:cx3="http://schemas.microsoft.com/office/drawing/2016/5/9/chartex" xmlns:cx4="http://schemas.microsoft.com/office/drawing/2016/5/10/chartex" xmlns:cx5="http://schemas.microsoft.com/office/drawing/2016/5/11/chartex" xmlns:cx6="http://schemas.microsoft.com/office/drawing/2016/5/12/chartex" xmlns:cx7="http://schemas.microsoft.com/office/drawing/2016/5/13/chartex" xmlns:cx8="http://schemas.microsoft.com/office/drawing/2016/5/14/chartex" xmlns:mc="http://schemas.openxmlformats.org/markup-compatibility/2006" xmlns:aink="http://schemas.microsoft.com/office/drawing/2016/ink" xmlns:am3d="http://schemas.microsoft.com/office/drawing/2017/model3d" xmlns:o="urn:schemas-microsoft-com:office:office" xmlns:r="http://schemas.openxmlformats.org/officeDocument/2006/relationships" xmlns:m="http://schemas.openxmlformats.org/officeDocument/2006/math" xmlns:v="urn:schemas-microsoft-com:vml" xmlns:wp14="http://schemas.microsoft.com/office/word/2010/wordprocessingDrawing" xmlns:wp="http://schemas.openxmlformats.org/drawingml/2006/wordprocessingDrawing" xmlns:w10="urn:schemas-microsoft-com:office:word" xmlns:w="http://schemas.openxmlformats.org/wordprocessingml/2006/main" xmlns:w14="http://schemas.microsoft.com/office/word/2010/wordml" xmlns:w15="http://schemas.microsoft.com/office/word/2012/wordml" xmlns:w16cid="http://schemas.microsoft.com/office/word/2016/wordml/cid" xmlns:w16se="http://schemas.microsoft.com/office/word/2015/wordml/symex" xmlns:wpg="http://schemas.microsoft.com/office/word/2010/wordprocessingGroup" xmlns:wpi="http://schemas.microsoft.com/office/word/2010/wordprocessingInk" xmlns:wne="http://schemas.microsoft.com/office/word/2006/wordml" xmlns:wps="http://schemas.microsoft.com/office/word/2010/wordprocessingShape" mc:Ignorable="w14 w15 w16se w16cid wp14">
+  <w:p>
+    <w:pPr>
+      <w:pStyle w:val="Footer"/>
+    </w:pPr>
+  </w:p>
+</w:ftr>
+</file>
+
+<file path=word/footnotes.xml><?xml version="1.0" encoding="utf-8"?>
+<w:footnotes xmlns:wpc="http://schemas.microsoft.com/office/word/2010/wordprocessingCanvas" xmlns:cx="http://schemas.microsoft.com/office/drawing/2014/chartex" xmlns:cx1="http://schemas.microsoft.com/office/drawing/2015/9/8/chartex" xmlns:cx2="http://schemas.microsoft.com/office/drawing/2015/10/21/chartex" xmlns:cx3="http://schemas.microsoft.com/office/drawing/2016/5/9/chartex" xmlns:cx4="http://schemas.microsoft.com/office/drawing/2016/5/10/chartex" xmlns:cx5="http://schemas.microsoft.com/office/drawing/2016/5/11/chartex" xmlns:cx6="http://schemas.microsoft.com/office/drawing/2016/5/12/chartex" xmlns:cx7="http://schemas.microsoft.com/office/drawing/2016/5/13/chartex" xmlns:cx8="http://schemas.microsoft.com/office/drawing/2016/5/14/chartex" xmlns:mc="http://schemas.openxmlformats.org/markup-compatibility/2006" xmlns:aink="http://schemas.microsoft.com/office/drawing/2016/ink" xmlns:am3d="http://schemas.microsoft.com/office/drawing/2017/model3d" xmlns:o="urn:schemas-microsoft-com:office:office" xmlns:r="http://schemas.openxmlformats.org/officeDocument/2006/relationships" xmlns:m="http://schemas.openxmlformats.org/officeDocument/2006/math" xmlns:v="urn:schemas-microsoft-com:vml" xmlns:wp14="http://schemas.microsoft.com/office/word/2010/wordprocessingDrawing" xmlns:wp="http://schemas.openxmlformats.org/drawingml/2006/wordprocessingDrawing" xmlns:w10="urn:schemas-microsoft-com:office:word" xmlns:w="http://schemas.openxmlformats.org/wordprocessingml/2006/main" xmlns:w14="http://schemas.microsoft.com/office/word/2010/wordml" xmlns:w15="http://schemas.microsoft.com/office/word/2012/wordml" xmlns:w16cid="http://schemas.microsoft.com/office/word/2016/wordml/cid" xmlns:w16se="http://schemas.microsoft.com/office/word/2015/wordml/symex" xmlns:wpg="http://schemas.microsoft.com/office/word/2010/wordprocessingGroup" xmlns:wpi="http://schemas.microsoft.com/office/word/2010/wordprocessingInk" xmlns:wne="http://schemas.microsoft.com/office/word/2006/wordml" xmlns:wps="http://schemas.microsoft.com/office/word/2010/wordprocessingShape" mc:Ignorable="w14 w15 w16se w16cid wp14">
+  <w:footnote w:type="separator" w:id="-1">
+    <w:p>
+      <w:pPr>
+        <w:spacing w:after="0" w:line="240" w:lineRule="auto"/>
+      </w:pPr>
+      <w:r>
+        <w:separator/>
+      </w:r>
+    </w:p>
+  </w:footnote>
+  <w:footnote w:type="continuationSeparator" w:id="0">
+    <w:p>
+      <w:pPr>
+        <w:spacing w:after="0" w:line="240" w:lineRule="auto"/>
+      </w:pPr>
+      <w:r>
+        <w:continuationSeparator/>
+      </w:r>
+    </w:p>
+  </w:footnote>
+</w:footnotes>
+</file>
+
+<file path=word/header1.xml><?xml version="1.0" encoding="utf-8"?>
+<w:hdr xmlns:wpc="http://schemas.microsoft.com/office/word/2010/wordprocessingCanvas" xmlns:cx="http://schemas.microsoft.com/office/drawing/2014/chartex" xmlns:cx1="http://schemas.microsoft.com/office/drawing/2015/9/8/chartex" xmlns:cx2="http://schemas.microsoft.com/office/drawing/2015/10/21/chartex" xmlns:cx3="http://schemas.microsoft.com/office/drawing/2016/5/9/chartex" xmlns:cx4="http://schemas.microsoft.com/office/drawing/2016/5/10/chartex" xmlns:cx5="http://schemas.microsoft.com/office/drawing/2016/5/11/chartex" xmlns:cx6="http://schemas.microsoft.com/office/drawing/2016/5/12/chartex" xmlns:cx7="http://schemas.microsoft.com/office/drawing/2016/5/13/chartex" xmlns:cx8="http://schemas.microsoft.com/office/drawing/2016/5/14/chartex" xmlns:mc="http://schemas.openxmlformats.org/markup-compatibility/2006" xmlns:aink="http://schemas.microsoft.com/office/drawing/2016/ink" xmlns:am3d="http://schemas.microsoft.com/office/drawing/2017/model3d" xmlns:o="urn:schemas-microsoft-com:office:office" xmlns:r="http://schemas.openxmlformats.org/officeDocument/2006/relationships" xmlns:m="http://schemas.openxmlformats.org/officeDocument/2006/math" xmlns:v="urn:schemas-microsoft-com:vml" xmlns:wp14="http://schemas.microsoft.com/office/word/2010/wordprocessingDrawing" xmlns:wp="http://schemas.openxmlformats.org/drawingml/2006/wordprocessingDrawing" xmlns:w10="urn:schemas-microsoft-com:office:word" xmlns:w="http://schemas.openxmlformats.org/wordprocessingml/2006/main" xmlns:w14="http://schemas.microsoft.com/office/word/2010/wordml" xmlns:w15="http://schemas.microsoft.com/office/word/2012/wordml" xmlns:w16cid="http://schemas.microsoft.com/office/word/2016/wordml/cid" xmlns:w16se="http://schemas.microsoft.com/office/word/2015/wordml/symex" xmlns:wpg="http://schemas.microsoft.com/office/word/2010/wordprocessingGroup" xmlns:wpi="http://schemas.microsoft.com/office/word/2010/wordprocessingInk" xmlns:wne="http://schemas.microsoft.com/office/word/2006/wordml" xmlns:wps="http://schemas.microsoft.com/office/word/2010/wordprocessingShape" mc:Ignorable="w14 w15 w16se w16cid wp14">
+  <w:p>
+    <w:pPr>
+      <w:pStyle w:val="Header"/>
+    </w:pPr>
+  </w:p>
+</w:hdr>
+</file>
+
+<file path=word/header2.xml><?xml version="1.0" encoding="utf-8"?>
+<w:hdr xmlns:wpc="http://schemas.microsoft.com/office/word/2010/wordprocessingCanvas" xmlns:cx="http://schemas.microsoft.com/office/drawing/2014/chartex" xmlns:cx1="http://schemas.microsoft.com/office/drawing/2015/9/8/chartex" xmlns:cx2="http://schemas.microsoft.com/office/drawing/2015/10/21/chartex" xmlns:cx3="http://schemas.microsoft.com/office/drawing/2016/5/9/chartex" xmlns:cx4="http://schemas.microsoft.com/office/drawing/2016/5/10/chartex" xmlns:cx5="http://schemas.microsoft.com/office/drawing/2016/5/11/chartex" xmlns:cx6="http://schemas.microsoft.com/office/drawing/2016/5/12/chartex" xmlns:cx7="http://schemas.microsoft.com/office/drawing/2016/5/13/chartex" xmlns:cx8="http://schemas.microsoft.com/office/drawing/2016/5/14/chartex" xmlns:mc="http://schemas.openxmlformats.org/markup-compatibility/2006" xmlns:aink="http://schemas.microsoft.com/office/drawing/2016/ink" xmlns:am3d="http://schemas.microsoft.com/office/drawing/2017/model3d" xmlns:o="urn:schemas-microsoft-com:office:office" xmlns:r="http://schemas.openxmlformats.org/officeDocument/2006/relationships" xmlns:m="http://schemas.openxmlformats.org/officeDocument/2006/math" xmlns:v="urn:schemas-microsoft-com:vml" xmlns:wp14="http://schemas.microsoft.com/office/word/2010/wordprocessingDrawing" xmlns:wp="http://schemas.openxmlformats.org/drawingml/2006/wordprocessingDrawing" xmlns:w10="urn:schemas-microsoft-com:office:word" xmlns:w="http://schemas.openxmlformats.org/wordprocessingml/2006/main" xmlns:w14="http://schemas.microsoft.com/office/word/2010/wordml" xmlns:w15="http://schemas.microsoft.com/office/word/2012/wordml" xmlns:w16cid="http://schemas.microsoft.com/office/word/2016/wordml/cid" xmlns:w16se="http://schemas.microsoft.com/office/word/2015/wordml/symex" xmlns:wpg="http://schemas.microsoft.com/office/word/2010/wordprocessingGroup" xmlns:wpi="http://schemas.microsoft.com/office/word/2010/wordprocessingInk" xmlns:wne="http://schemas.microsoft.com/office/word/2006/wordml" xmlns:wps="http://schemas.microsoft.com/office/word/2010/wordprocessingShape" mc:Ignorable="w14 w15 w16se w16cid wp14">
+  <w:p>
+    <w:pPr>
+      <w:pStyle w:val="Header"/>
+    </w:pPr>
+  </w:p>
+</w:hdr>
+</file>
+
+<file path=word/header3.xml><?xml version="1.0" encoding="utf-8"?>
+<w:hdr xmlns:wpc="http://schemas.microsoft.com/office/word/2010/wordprocessingCanvas" xmlns:cx="http://schemas.microsoft.com/office/drawing/2014/chartex" xmlns:cx1="http://schemas.microsoft.com/office/drawing/2015/9/8/chartex" xmlns:cx2="http://schemas.microsoft.com/office/drawing/2015/10/21/chartex" xmlns:cx3="http://schemas.microsoft.com/office/drawing/2016/5/9/chartex" xmlns:cx4="http://schemas.microsoft.com/office/drawing/2016/5/10/chartex" xmlns:cx5="http://schemas.microsoft.com/office/drawing/2016/5/11/chartex" xmlns:cx6="http://schemas.microsoft.com/office/drawing/2016/5/12/chartex" xmlns:cx7="http://schemas.microsoft.com/office/drawing/2016/5/13/chartex" xmlns:cx8="http://schemas.microsoft.com/office/drawing/2016/5/14/chartex" xmlns:mc="http://schemas.openxmlformats.org/markup-compatibility/2006" xmlns:aink="http://schemas.microsoft.com/office/drawing/2016/ink" xmlns:am3d="http://schemas.microsoft.com/office/drawing/2017/model3d" xmlns:o="urn:schemas-microsoft-com:office:office" xmlns:r="http://schemas.openxmlformats.org/officeDocument/2006/relationships" xmlns:m="http://schemas.openxmlformats.org/officeDocument/2006/math" xmlns:v="urn:schemas-microsoft-com:vml" xmlns:wp14="http://schemas.microsoft.com/office/word/2010/wordprocessingDrawing" xmlns:wp="http://schemas.openxmlformats.org/drawingml/2006/wordprocessingDrawing" xmlns:w10="urn:schemas-microsoft-com:office:word" xmlns:w="http://schemas.openxmlformats.org/wordprocessingml/2006/main" xmlns:w14="http://schemas.microsoft.com/office/word/2010/wordml" xmlns:w15="http://schemas.microsoft.com/office/word/2012/wordml" xmlns:w16cid="http://schemas.microsoft.com/office/word/2016/wordml/cid" xmlns:w16se="http://schemas.microsoft.com/office/word/2015/wordml/symex" xmlns:wpg="http://schemas.microsoft.com/office/word/2010/wordprocessingGroup" xmlns:wpi="http://schemas.microsoft.com/office/word/2010/wordprocessingInk" xmlns:wne="http://schemas.microsoft.com/office/word/2006/wordml" xmlns:wps="http://schemas.microsoft.com/office/word/2010/wordprocessingShape" mc:Ignorable="w14 w15 w16se w16cid wp14">
+  <w:p>
+    <w:pPr>
+      <w:pStyle w:val="Header"/>
+    </w:pPr>
+  </w:p>
+</w:hdr>
+</file>
+
 <file path=word/numbering.xml><?xml version="1.0" encoding="utf-8"?>
-<w:numbering xmlns:wpc="http://schemas.microsoft.com/office/word/2010/wordprocessingCanvas" xmlns:cx="http://schemas.microsoft.com/office/drawing/2014/chartex" xmlns:cx1="http://schemas.microsoft.com/office/drawing/2015/9/8/chartex" xmlns:cx2="http://schemas.microsoft.com/office/drawing/2015/10/21/chartex" xmlns:cx3="http://schemas.microsoft.com/office/drawing/2016/5/9/chartex" xmlns:cx4="http://schemas.microsoft.com/office/drawing/2016/5/10/chartex" xmlns:cx5="http://schemas.microsoft.com/office/drawing/2016/5/11/chartex" xmlns:mc="http://schemas.openxmlformats.org/markup-compatibility/2006" xmlns:o="urn:schemas-microsoft-com:office:office" xmlns:r="http://schemas.openxmlformats.org/officeDocument/2006/relationships" xmlns:m="http://schemas.openxmlformats.org/officeDocument/2006/math" xmlns:v="urn:schemas-microsoft-com:vml" xmlns:wp14="http://schemas.microsoft.com/office/word/2010/wordprocessingDrawing" xmlns:wp="http://schemas.openxmlformats.org/drawingml/2006/wordprocessingDrawing" xmlns:w10="urn:schemas-microsoft-com:office:word" xmlns:w="http://schemas.openxmlformats.org/wordprocessingml/2006/main" xmlns:w14="http://schemas.microsoft.com/office/word/2010/wordml" xmlns:w15="http://schemas.microsoft.com/office/word/2012/wordml" xmlns:w16se="http://schemas.microsoft.com/office/word/2015/wordml/symex" xmlns:wpg="http://schemas.microsoft.com/office/word/2010/wordprocessingGroup" xmlns:wpi="http://schemas.microsoft.com/office/word/2010/wordprocessingInk" xmlns:wne="http://schemas.microsoft.com/office/word/2006/wordml" xmlns:wps="http://schemas.microsoft.com/office/word/2010/wordprocessingShape" mc:Ignorable="w14 w15 w16se wp14">
+<w:numbering xmlns:wpc="http://schemas.microsoft.com/office/word/2010/wordprocessingCanvas" xmlns:cx="http://schemas.microsoft.com/office/drawing/2014/chartex" xmlns:cx1="http://schemas.microsoft.com/office/drawing/2015/9/8/chartex" xmlns:cx2="http://schemas.microsoft.com/office/drawing/2015/10/21/chartex" xmlns:cx3="http://schemas.microsoft.com/office/drawing/2016/5/9/chartex" xmlns:cx4="http://schemas.microsoft.com/office/drawing/2016/5/10/chartex" xmlns:cx5="http://schemas.microsoft.com/office/drawing/2016/5/11/chartex" xmlns:cx6="http://schemas.microsoft.com/office/drawing/2016/5/12/chartex" xmlns:cx7="http://schemas.microsoft.com/office/drawing/2016/5/13/chartex" xmlns:cx8="http://schemas.microsoft.com/office/drawing/2016/5/14/chartex" xmlns:mc="http://schemas.openxmlformats.org/markup-compatibility/2006" xmlns:aink="http://schemas.microsoft.com/office/drawing/2016/ink" xmlns:am3d="http://schemas.microsoft.com/office/drawing/2017/model3d" xmlns:o="urn:schemas-microsoft-com:office:office" xmlns:r="http://schemas.openxmlformats.org/officeDocument/2006/relationships" xmlns:m="http://schemas.openxmlformats.org/officeDocument/2006/math" xmlns:v="urn:schemas-microsoft-com:vml" xmlns:wp14="http://schemas.microsoft.com/office/word/2010/wordprocessingDrawing" xmlns:wp="http://schemas.openxmlformats.org/drawingml/2006/wordprocessingDrawing" xmlns:w10="urn:schemas-microsoft-com:office:word" xmlns:w="http://schemas.openxmlformats.org/wordprocessingml/2006/main" xmlns:w14="http://schemas.microsoft.com/office/word/2010/wordml" xmlns:w15="http://schemas.microsoft.com/office/word/2012/wordml" xmlns:w16cid="http://schemas.microsoft.com/office/word/2016/wordml/cid" xmlns:w16se="http://schemas.microsoft.com/office/word/2015/wordml/symex" xmlns:wpg="http://schemas.microsoft.com/office/word/2010/wordprocessingGroup" xmlns:wpi="http://schemas.microsoft.com/office/word/2010/wordprocessingInk" xmlns:wne="http://schemas.microsoft.com/office/word/2006/wordml" xmlns:wps="http://schemas.microsoft.com/office/word/2010/wordprocessingShape" mc:Ignorable="w14 w15 w16se w16cid wp14">
   <w:abstractNum w:abstractNumId="0" w15:restartNumberingAfterBreak="0">
     <w:nsid w:val="4C6879AB"/>
     <w:multiLevelType w:val="hybridMultilevel"/>
@@ -2508,7 +2629,7 @@
 </file>
 
 <file path=word/styles.xml><?xml version="1.0" encoding="utf-8"?>
-<w:styles xmlns:mc="http://schemas.openxmlformats.org/markup-compatibility/2006" xmlns:r="http://schemas.openxmlformats.org/officeDocument/2006/relationships" xmlns:w="http://schemas.openxmlformats.org/wordprocessingml/2006/main" xmlns:w14="http://schemas.microsoft.com/office/word/2010/wordml" xmlns:w15="http://schemas.microsoft.com/office/word/2012/wordml" xmlns:w16se="http://schemas.microsoft.com/office/word/2015/wordml/symex" mc:Ignorable="w14 w15 w16se">
+<w:styles xmlns:mc="http://schemas.openxmlformats.org/markup-compatibility/2006" xmlns:r="http://schemas.openxmlformats.org/officeDocument/2006/relationships" xmlns:w="http://schemas.openxmlformats.org/wordprocessingml/2006/main" xmlns:w14="http://schemas.microsoft.com/office/word/2010/wordml" xmlns:w15="http://schemas.microsoft.com/office/word/2012/wordml" xmlns:w16cid="http://schemas.microsoft.com/office/word/2016/wordml/cid" xmlns:w16se="http://schemas.microsoft.com/office/word/2015/wordml/symex" mc:Ignorable="w14 w15 w16se w16cid">
   <w:docDefaults>
     <w:rPrDefault>
       <w:rPr>
@@ -2526,7 +2647,7 @@
       </w:pPr>
     </w:pPrDefault>
   </w:docDefaults>
-  <w:latentStyles w:defLockedState="0" w:defUIPriority="99" w:defSemiHidden="0" w:defUnhideWhenUsed="0" w:defQFormat="0" w:count="374">
+  <w:latentStyles w:defLockedState="0" w:defUIPriority="99" w:defSemiHidden="0" w:defUnhideWhenUsed="0" w:defQFormat="0" w:count="375">
     <w:lsdException w:name="Normal" w:uiPriority="0" w:qFormat="1"/>
     <w:lsdException w:name="heading 1" w:uiPriority="9" w:qFormat="1"/>
     <w:lsdException w:name="heading 2" w:semiHidden="1" w:uiPriority="9" w:unhideWhenUsed="1" w:qFormat="1"/>
@@ -2632,7 +2753,6 @@
     <w:lsdException w:name="HTML Sample" w:semiHidden="1" w:unhideWhenUsed="1"/>
     <w:lsdException w:name="HTML Typewriter" w:semiHidden="1" w:unhideWhenUsed="1"/>
     <w:lsdException w:name="HTML Variable" w:semiHidden="1" w:unhideWhenUsed="1"/>
-    <w:lsdException w:name="Normal Table" w:semiHidden="1" w:unhideWhenUsed="1"/>
     <w:lsdException w:name="annotation subject" w:semiHidden="1" w:unhideWhenUsed="1"/>
     <w:lsdException w:name="No List" w:semiHidden="1" w:unhideWhenUsed="1"/>
     <w:lsdException w:name="Outline List 1" w:semiHidden="1" w:unhideWhenUsed="1"/>
@@ -2679,10 +2799,8 @@
     <w:lsdException w:name="Table Subtle 2" w:semiHidden="1" w:unhideWhenUsed="1"/>
     <w:lsdException w:name="Table Web 1" w:semiHidden="1" w:unhideWhenUsed="1"/>
     <w:lsdException w:name="Table Web 2" w:semiHidden="1" w:unhideWhenUsed="1"/>
-    <w:lsdException w:name="Table Web 3" w:semiHidden="1" w:unhideWhenUsed="1"/>
     <w:lsdException w:name="Balloon Text" w:semiHidden="1" w:unhideWhenUsed="1"/>
     <w:lsdException w:name="Table Grid" w:uiPriority="39"/>
-    <w:lsdException w:name="Table Theme" w:semiHidden="1" w:unhideWhenUsed="1"/>
     <w:lsdException w:name="Placeholder Text" w:semiHidden="1"/>
     <w:lsdException w:name="No Spacing" w:uiPriority="1" w:qFormat="1"/>
     <w:lsdException w:name="Light Shading" w:uiPriority="60"/>
@@ -2901,6 +3019,7 @@
     <w:lsdException w:name="Mention" w:semiHidden="1" w:unhideWhenUsed="1"/>
     <w:lsdException w:name="Smart Hyperlink" w:semiHidden="1" w:unhideWhenUsed="1"/>
     <w:lsdException w:name="Hashtag" w:semiHidden="1" w:unhideWhenUsed="1"/>
+    <w:lsdException w:name="Unresolved Mention" w:semiHidden="1" w:unhideWhenUsed="1"/>
   </w:latentStyles>
   <w:style w:type="paragraph" w:default="1" w:styleId="Normal">
     <w:name w:val="Normal"/>
@@ -3166,6 +3285,50 @@
       <w:ind w:left="720"/>
       <w:contextualSpacing/>
     </w:pPr>
+  </w:style>
+  <w:style w:type="paragraph" w:styleId="Header">
+    <w:name w:val="header"/>
+    <w:basedOn w:val="Normal"/>
+    <w:link w:val="HeaderChar"/>
+    <w:uiPriority w:val="99"/>
+    <w:unhideWhenUsed/>
+    <w:rsid w:val="00767E16"/>
+    <w:pPr>
+      <w:tabs>
+        <w:tab w:val="center" w:pos="4680"/>
+        <w:tab w:val="right" w:pos="9360"/>
+      </w:tabs>
+      <w:spacing w:after="0" w:line="240" w:lineRule="auto"/>
+    </w:pPr>
+  </w:style>
+  <w:style w:type="character" w:customStyle="1" w:styleId="HeaderChar">
+    <w:name w:val="Header Char"/>
+    <w:basedOn w:val="DefaultParagraphFont"/>
+    <w:link w:val="Header"/>
+    <w:uiPriority w:val="99"/>
+    <w:rsid w:val="00767E16"/>
+  </w:style>
+  <w:style w:type="paragraph" w:styleId="Footer">
+    <w:name w:val="footer"/>
+    <w:basedOn w:val="Normal"/>
+    <w:link w:val="FooterChar"/>
+    <w:uiPriority w:val="99"/>
+    <w:unhideWhenUsed/>
+    <w:rsid w:val="00767E16"/>
+    <w:pPr>
+      <w:tabs>
+        <w:tab w:val="center" w:pos="4680"/>
+        <w:tab w:val="right" w:pos="9360"/>
+      </w:tabs>
+      <w:spacing w:after="0" w:line="240" w:lineRule="auto"/>
+    </w:pPr>
+  </w:style>
+  <w:style w:type="character" w:customStyle="1" w:styleId="FooterChar">
+    <w:name w:val="Footer Char"/>
+    <w:basedOn w:val="DefaultParagraphFont"/>
+    <w:link w:val="Footer"/>
+    <w:uiPriority w:val="99"/>
+    <w:rsid w:val="00767E16"/>
   </w:style>
 </w:styles>
 </file>

</xml_diff>